<commit_message>
fixed propfile pic API and update the documentation
</commit_message>
<xml_diff>
--- a/Documentation/GameLords.docx
+++ b/Documentation/GameLords.docx
@@ -1829,6 +1829,43 @@
     <w:p>
       <w:pPr>
         <w:contextualSpacing w:val="0"/>
+        <w:rPr>
+          <w:highlight w:val="white"/>
+        </w:rPr>
+      </w:pPr>
+      <w:r>
+        <w:rPr>
+          <w:b w:val="1"/>
+          <w:highlight w:val="white"/>
+          <w:rtl w:val="0"/>
+        </w:rPr>
+        <w:t xml:space="preserve">Usage: </w:t>
+      </w:r>
+      <w:r>
+        <w:rPr>
+          <w:highlight w:val="white"/>
+          <w:rtl w:val="0"/>
+        </w:rPr>
+        <w:t xml:space="preserve">Login API calls when user enter access token and click on continue button.</w:t>
+      </w:r>
+    </w:p>
+    <w:p>
+      <w:pPr>
+        <w:contextualSpacing w:val="0"/>
+        <w:rPr>
+          <w:b w:val="1"/>
+          <w:highlight w:val="white"/>
+        </w:rPr>
+      </w:pPr>
+      <w:r>
+        <w:rPr>
+          <w:rtl w:val="0"/>
+        </w:rPr>
+      </w:r>
+    </w:p>
+    <w:p>
+      <w:pPr>
+        <w:contextualSpacing w:val="0"/>
         <w:rPr/>
       </w:pPr>
       <w:r>
@@ -2069,20 +2106,43 @@
           <w:rtl w:val="0"/>
         </w:rPr>
         <w:tab/>
-        <w:t xml:space="preserve">axios.get(“</w:t>
-      </w:r>
-      <w:r>
-        <w:rPr>
-          <w:highlight w:val="white"/>
-          <w:rtl w:val="0"/>
-        </w:rPr>
-        <w:t xml:space="preserve">http://play.game-lords.com/api/checkAccess?uid=fdf098fcc6”</w:t>
-      </w:r>
-      <w:r>
-        <w:rPr>
-          <w:rtl w:val="0"/>
-        </w:rPr>
-        <w:t xml:space="preserve">)</w:t>
+        <w:t xml:space="preserve">if (this.state.accessCode !== '') { // Check if the accessCode present in current state or not which user entered in login screen.</w:t>
+      </w:r>
+    </w:p>
+    <w:p>
+      <w:pPr>
+        <w:contextualSpacing w:val="0"/>
+        <w:rPr/>
+      </w:pPr>
+      <w:r>
+        <w:rPr>
+          <w:rtl w:val="0"/>
+        </w:rPr>
+        <w:t xml:space="preserve">            const url = vars.BASE_API_URL_GL + `/checkAccess?uid=${this.state.accessCode.toLowerCase()}`; // get bas url and used login API</w:t>
+      </w:r>
+    </w:p>
+    <w:p>
+      <w:pPr>
+        <w:contextualSpacing w:val="0"/>
+        <w:rPr/>
+      </w:pPr>
+      <w:r>
+        <w:rPr>
+          <w:rtl w:val="0"/>
+        </w:rPr>
+        <w:t xml:space="preserve">            this.props.show();</w:t>
+      </w:r>
+    </w:p>
+    <w:p>
+      <w:pPr>
+        <w:contextualSpacing w:val="0"/>
+        <w:rPr/>
+      </w:pPr>
+      <w:r>
+        <w:rPr>
+          <w:rtl w:val="0"/>
+        </w:rPr>
+        <w:t xml:space="preserve">            axios.get(url) // Calling API</w:t>
       </w:r>
     </w:p>
     <w:p>
@@ -2106,44 +2166,79 @@
         <w:rPr>
           <w:rtl w:val="0"/>
         </w:rPr>
-        <w:t xml:space="preserve">                    if (res.data.success === true) {</w:t>
-      </w:r>
-    </w:p>
-    <w:p>
-      <w:pPr>
-        <w:contextualSpacing w:val="0"/>
-        <w:rPr/>
-      </w:pPr>
-      <w:r>
-        <w:rPr>
-          <w:rtl w:val="0"/>
-        </w:rPr>
-        <w:t xml:space="preserve">                        console.log( 'Login Success’);                         </w:t>
-      </w:r>
-    </w:p>
-    <w:p>
-      <w:pPr>
-        <w:ind w:left="720" w:firstLine="720"/>
-        <w:contextualSpacing w:val="0"/>
-        <w:rPr/>
-      </w:pPr>
-      <w:r>
-        <w:rPr>
-          <w:rtl w:val="0"/>
-        </w:rPr>
-        <w:t xml:space="preserve">} else {</w:t>
-      </w:r>
-    </w:p>
-    <w:p>
-      <w:pPr>
-        <w:contextualSpacing w:val="0"/>
-        <w:rPr/>
-      </w:pPr>
-      <w:r>
-        <w:rPr>
-          <w:rtl w:val="0"/>
-        </w:rPr>
-        <w:t xml:space="preserve">                        console.log( 'Please fill valid Access Code' );</w:t>
+        <w:t xml:space="preserve">                    if (res.data.success === true) { // if success then call redux action checkAccess and store token into redux store</w:t>
+      </w:r>
+    </w:p>
+    <w:p>
+      <w:pPr>
+        <w:contextualSpacing w:val="0"/>
+        <w:rPr/>
+      </w:pPr>
+      <w:r>
+        <w:rPr>
+          <w:rtl w:val="0"/>
+        </w:rPr>
+        <w:t xml:space="preserve">                        this.props.checkAccess(res.data.data.token);</w:t>
+      </w:r>
+    </w:p>
+    <w:p>
+      <w:pPr>
+        <w:contextualSpacing w:val="0"/>
+        <w:rPr/>
+      </w:pPr>
+      <w:r>
+        <w:rPr>
+          <w:rtl w:val="0"/>
+        </w:rPr>
+        <w:t xml:space="preserve">                        AsyncStorage.setItem('@AccessToken:key', res.data.data.token); // store token into AsyncStorage</w:t>
+      </w:r>
+    </w:p>
+    <w:p>
+      <w:pPr>
+        <w:contextualSpacing w:val="0"/>
+        <w:rPr/>
+      </w:pPr>
+      <w:r>
+        <w:rPr>
+          <w:rtl w:val="0"/>
+        </w:rPr>
+        <w:t xml:space="preserve">                        NavigationService.reset("DrawerVOD"); // Redirect to home/welcome screen</w:t>
+      </w:r>
+    </w:p>
+    <w:p>
+      <w:pPr>
+        <w:contextualSpacing w:val="0"/>
+        <w:rPr/>
+      </w:pPr>
+      <w:r>
+        <w:rPr>
+          <w:rtl w:val="0"/>
+        </w:rPr>
+        <w:t xml:space="preserve">                    } else { // if fails then it displys error</w:t>
+      </w:r>
+    </w:p>
+    <w:p>
+      <w:pPr>
+        <w:contextualSpacing w:val="0"/>
+        <w:rPr/>
+      </w:pPr>
+      <w:r>
+        <w:rPr>
+          <w:rtl w:val="0"/>
+        </w:rPr>
+        <w:t xml:space="preserve">                        this.setState({ error: 'Please fill valid Access Code' });</w:t>
+      </w:r>
+    </w:p>
+    <w:p>
+      <w:pPr>
+        <w:contextualSpacing w:val="0"/>
+        <w:rPr/>
+      </w:pPr>
+      <w:r>
+        <w:rPr>
+          <w:rtl w:val="0"/>
+        </w:rPr>
+        <w:t xml:space="preserve">                        this.props.hide(); // Hiding the loader</w:t>
       </w:r>
     </w:p>
     <w:p>
@@ -2179,6 +2274,31 @@
         <w:rPr>
           <w:rtl w:val="0"/>
         </w:rPr>
+        <w:t xml:space="preserve">        } else { // throw the error </w:t>
+      </w:r>
+    </w:p>
+    <w:p>
+      <w:pPr>
+        <w:contextualSpacing w:val="0"/>
+        <w:rPr/>
+      </w:pPr>
+      <w:r>
+        <w:rPr>
+          <w:rtl w:val="0"/>
+        </w:rPr>
+        <w:t xml:space="preserve">            this.setState({ error: 'Please fill valid Access Code' });</w:t>
+      </w:r>
+    </w:p>
+    <w:p>
+      <w:pPr>
+        <w:contextualSpacing w:val="0"/>
+        <w:rPr/>
+      </w:pPr>
+      <w:r>
+        <w:rPr>
+          <w:rtl w:val="0"/>
+        </w:rPr>
+        <w:t xml:space="preserve">        }</w:t>
       </w:r>
     </w:p>
     <w:p>
@@ -2296,6 +2416,43 @@
     <w:p>
       <w:pPr>
         <w:contextualSpacing w:val="0"/>
+        <w:rPr>
+          <w:highlight w:val="white"/>
+        </w:rPr>
+      </w:pPr>
+      <w:r>
+        <w:rPr>
+          <w:b w:val="1"/>
+          <w:highlight w:val="white"/>
+          <w:rtl w:val="0"/>
+        </w:rPr>
+        <w:t xml:space="preserve">Usage: </w:t>
+      </w:r>
+      <w:r>
+        <w:rPr>
+          <w:highlight w:val="white"/>
+          <w:rtl w:val="0"/>
+        </w:rPr>
+        <w:t xml:space="preserve">Get User Profile API calls when get current authenticated user information including the user’s interests list.</w:t>
+      </w:r>
+    </w:p>
+    <w:p>
+      <w:pPr>
+        <w:contextualSpacing w:val="0"/>
+        <w:rPr>
+          <w:b w:val="1"/>
+          <w:highlight w:val="white"/>
+        </w:rPr>
+      </w:pPr>
+      <w:r>
+        <w:rPr>
+          <w:rtl w:val="0"/>
+        </w:rPr>
+      </w:r>
+    </w:p>
+    <w:p>
+      <w:pPr>
+        <w:contextualSpacing w:val="0"/>
         <w:rPr/>
       </w:pPr>
       <w:r>
@@ -2904,6 +3061,19 @@
           <w:rtl w:val="0"/>
         </w:rPr>
         <w:t xml:space="preserve">}</w:t>
+      </w:r>
+    </w:p>
+    <w:p>
+      <w:pPr>
+        <w:contextualSpacing w:val="0"/>
+        <w:rPr>
+          <w:highlight w:val="white"/>
+        </w:rPr>
+      </w:pPr>
+      <w:r>
+        <w:rPr>
+          <w:rtl w:val="0"/>
+        </w:rPr>
       </w:r>
     </w:p>
     <w:p>
@@ -2953,7 +3123,7 @@
         <w:rPr>
           <w:rtl w:val="0"/>
         </w:rPr>
-        <w:t xml:space="preserve">)</w:t>
+        <w:t xml:space="preserve">) // calling the API</w:t>
       </w:r>
     </w:p>
     <w:p>
@@ -2977,19 +3147,32 @@
         <w:rPr>
           <w:rtl w:val="0"/>
         </w:rPr>
-        <w:t xml:space="preserve">                    if (res.data.success === true) {</w:t>
-      </w:r>
-    </w:p>
-    <w:p>
-      <w:pPr>
-        <w:contextualSpacing w:val="0"/>
-        <w:rPr/>
-      </w:pPr>
-      <w:r>
-        <w:rPr>
-          <w:rtl w:val="0"/>
-        </w:rPr>
-        <w:t xml:space="preserve">                        console.log( ‘Success’);                         </w:t>
+        <w:t xml:space="preserve">                    if (res.data.success === true) {// if success then call the redux action which store the user info into redux store</w:t>
+      </w:r>
+    </w:p>
+    <w:p>
+      <w:pPr>
+        <w:contextualSpacing w:val="0"/>
+        <w:rPr/>
+      </w:pPr>
+      <w:r>
+        <w:rPr>
+          <w:rtl w:val="0"/>
+        </w:rPr>
+        <w:t xml:space="preserve">                        console.log( ‘Success’);     </w:t>
+      </w:r>
+    </w:p>
+    <w:p>
+      <w:pPr>
+        <w:ind w:left="1440" w:firstLine="0"/>
+        <w:contextualSpacing w:val="0"/>
+        <w:rPr/>
+      </w:pPr>
+      <w:r>
+        <w:rPr>
+          <w:rtl w:val="0"/>
+        </w:rPr>
+        <w:t xml:space="preserve">this.props.getDetails(userProfile.data.data);                    </w:t>
       </w:r>
     </w:p>
     <w:p>
@@ -3002,7 +3185,7 @@
         <w:rPr>
           <w:rtl w:val="0"/>
         </w:rPr>
-        <w:t xml:space="preserve">} else {</w:t>
+        <w:t xml:space="preserve">} else { // if fails then display the error while calling api</w:t>
       </w:r>
     </w:p>
     <w:p>
@@ -3182,6 +3365,43 @@
     <w:p>
       <w:pPr>
         <w:contextualSpacing w:val="0"/>
+        <w:rPr>
+          <w:highlight w:val="white"/>
+        </w:rPr>
+      </w:pPr>
+      <w:r>
+        <w:rPr>
+          <w:b w:val="1"/>
+          <w:highlight w:val="white"/>
+          <w:rtl w:val="0"/>
+        </w:rPr>
+        <w:t xml:space="preserve">Usage: </w:t>
+      </w:r>
+      <w:r>
+        <w:rPr>
+          <w:highlight w:val="white"/>
+          <w:rtl w:val="0"/>
+        </w:rPr>
+        <w:t xml:space="preserve">Get all html5 games api calls when user want to get the all html5 game from the database and store the all html5 games details into redux store.</w:t>
+      </w:r>
+    </w:p>
+    <w:p>
+      <w:pPr>
+        <w:contextualSpacing w:val="0"/>
+        <w:rPr>
+          <w:b w:val="1"/>
+          <w:highlight w:val="white"/>
+        </w:rPr>
+      </w:pPr>
+      <w:r>
+        <w:rPr>
+          <w:rtl w:val="0"/>
+        </w:rPr>
+      </w:r>
+    </w:p>
+    <w:p>
+      <w:pPr>
+        <w:contextualSpacing w:val="0"/>
         <w:rPr/>
       </w:pPr>
       <w:r>
@@ -3836,7 +4056,7 @@
         <w:rPr>
           <w:rtl w:val="0"/>
         </w:rPr>
-        <w:t xml:space="preserve">)</w:t>
+        <w:t xml:space="preserve">) // calling api</w:t>
       </w:r>
     </w:p>
     <w:p>
@@ -3860,7 +4080,7 @@
         <w:rPr>
           <w:rtl w:val="0"/>
         </w:rPr>
-        <w:t xml:space="preserve">                    if (res.data.success === true) {</w:t>
+        <w:t xml:space="preserve">                    if (res.data.success === true) { if success then get the games details which user selected the category and selected associated click on view all in app.</w:t>
       </w:r>
     </w:p>
     <w:p>
@@ -3877,6 +4097,20 @@
     </w:p>
     <w:p>
       <w:pPr>
+        <w:contextualSpacing w:val="0"/>
+        <w:rPr/>
+      </w:pPr>
+      <w:r>
+        <w:rPr>
+          <w:rtl w:val="0"/>
+        </w:rPr>
+        <w:tab/>
+        <w:tab/>
+        <w:t xml:space="preserve">this.props.getGames(games.data.data); // set the games details into redux store.</w:t>
+      </w:r>
+    </w:p>
+    <w:p>
+      <w:pPr>
         <w:ind w:left="720" w:firstLine="720"/>
         <w:contextualSpacing w:val="0"/>
         <w:rPr/>
@@ -3885,7 +4119,7 @@
         <w:rPr>
           <w:rtl w:val="0"/>
         </w:rPr>
-        <w:t xml:space="preserve">} else {</w:t>
+        <w:t xml:space="preserve">} else { // if fails then display the error</w:t>
       </w:r>
     </w:p>
     <w:p>
@@ -4047,6 +4281,43 @@
     <w:p>
       <w:pPr>
         <w:contextualSpacing w:val="0"/>
+        <w:rPr>
+          <w:highlight w:val="white"/>
+        </w:rPr>
+      </w:pPr>
+      <w:r>
+        <w:rPr>
+          <w:b w:val="1"/>
+          <w:highlight w:val="white"/>
+          <w:rtl w:val="0"/>
+        </w:rPr>
+        <w:t xml:space="preserve">Usage: </w:t>
+      </w:r>
+      <w:r>
+        <w:rPr>
+          <w:highlight w:val="white"/>
+          <w:rtl w:val="0"/>
+        </w:rPr>
+        <w:t xml:space="preserve">Get games api calls when user want to get particular game details.</w:t>
+      </w:r>
+    </w:p>
+    <w:p>
+      <w:pPr>
+        <w:contextualSpacing w:val="0"/>
+        <w:rPr>
+          <w:b w:val="1"/>
+          <w:highlight w:val="white"/>
+        </w:rPr>
+      </w:pPr>
+      <w:r>
+        <w:rPr>
+          <w:rtl w:val="0"/>
+        </w:rPr>
+      </w:r>
+    </w:p>
+    <w:p>
+      <w:pPr>
+        <w:contextualSpacing w:val="0"/>
         <w:rPr/>
       </w:pPr>
       <w:r>
@@ -4479,7 +4750,7 @@
         <w:rPr>
           <w:rtl w:val="0"/>
         </w:rPr>
-        <w:t xml:space="preserve">)</w:t>
+        <w:t xml:space="preserve">) // calliing api and needs to pass game id</w:t>
       </w:r>
     </w:p>
     <w:p>
@@ -4503,7 +4774,7 @@
         <w:rPr>
           <w:rtl w:val="0"/>
         </w:rPr>
-        <w:t xml:space="preserve">                    if (res.data.success === true) {</w:t>
+        <w:t xml:space="preserve">                    if (res.data.success === true) { if success then game details store into redux store</w:t>
       </w:r>
     </w:p>
     <w:p>
@@ -4520,6 +4791,20 @@
     </w:p>
     <w:p>
       <w:pPr>
+        <w:contextualSpacing w:val="0"/>
+        <w:rPr/>
+      </w:pPr>
+      <w:r>
+        <w:rPr>
+          <w:rtl w:val="0"/>
+        </w:rPr>
+        <w:tab/>
+        <w:tab/>
+        <w:t xml:space="preserve">this.state.getGameDetail(res.data.data); // get game details</w:t>
+      </w:r>
+    </w:p>
+    <w:p>
+      <w:pPr>
         <w:ind w:left="720" w:firstLine="720"/>
         <w:contextualSpacing w:val="0"/>
         <w:rPr/>
@@ -4528,7 +4813,7 @@
         <w:rPr>
           <w:rtl w:val="0"/>
         </w:rPr>
-        <w:t xml:space="preserve">} else {</w:t>
+        <w:t xml:space="preserve">} else { // throw the error if fails</w:t>
       </w:r>
     </w:p>
     <w:p>
@@ -4565,17 +4850,6 @@
           <w:rtl w:val="0"/>
         </w:rPr>
         <w:t xml:space="preserve">                })</w:t>
-      </w:r>
-    </w:p>
-    <w:p>
-      <w:pPr>
-        <w:contextualSpacing w:val="0"/>
-        <w:rPr/>
-      </w:pPr>
-      <w:r>
-        <w:rPr>
-          <w:rtl w:val="0"/>
-        </w:rPr>
       </w:r>
     </w:p>
     <w:p>
@@ -4695,6 +4969,36 @@
       <w:r>
         <w:rPr>
           <w:b w:val="1"/>
+          <w:rtl w:val="0"/>
+        </w:rPr>
+        <w:t xml:space="preserve">Usage: </w:t>
+      </w:r>
+      <w:r>
+        <w:rPr>
+          <w:rtl w:val="0"/>
+        </w:rPr>
+        <w:t xml:space="preserve">get categories api calls when user wants to get all categories details which category type is 1 it means category is “HTML5”.</w:t>
+      </w:r>
+    </w:p>
+    <w:p>
+      <w:pPr>
+        <w:contextualSpacing w:val="0"/>
+        <w:rPr/>
+      </w:pPr>
+      <w:r>
+        <w:rPr>
+          <w:rtl w:val="0"/>
+        </w:rPr>
+      </w:r>
+    </w:p>
+    <w:p>
+      <w:pPr>
+        <w:contextualSpacing w:val="0"/>
+        <w:rPr/>
+      </w:pPr>
+      <w:r>
+        <w:rPr>
+          <w:b w:val="1"/>
           <w:highlight w:val="white"/>
           <w:rtl w:val="0"/>
         </w:rPr>
@@ -5113,7 +5417,7 @@
         <w:rPr>
           <w:rtl w:val="0"/>
         </w:rPr>
-        <w:t xml:space="preserve">)</w:t>
+        <w:t xml:space="preserve">) // Calling api and pass categoryTypeId is 1.</w:t>
       </w:r>
     </w:p>
     <w:p>
@@ -5137,7 +5441,7 @@
         <w:rPr>
           <w:rtl w:val="0"/>
         </w:rPr>
-        <w:t xml:space="preserve">                    if (res.data.success === true) {</w:t>
+        <w:t xml:space="preserve">                    if (res.data.success === true) { if success then it it call the redux function.</w:t>
       </w:r>
     </w:p>
     <w:p>
@@ -5154,6 +5458,20 @@
     </w:p>
     <w:p>
       <w:pPr>
+        <w:contextualSpacing w:val="0"/>
+        <w:rPr/>
+      </w:pPr>
+      <w:r>
+        <w:rPr>
+          <w:rtl w:val="0"/>
+        </w:rPr>
+        <w:tab/>
+        <w:tab/>
+        <w:t xml:space="preserve">this.props.getCategories(categories.data.data); // calling redux function.</w:t>
+      </w:r>
+    </w:p>
+    <w:p>
+      <w:pPr>
         <w:ind w:left="720" w:firstLine="720"/>
         <w:contextualSpacing w:val="0"/>
         <w:rPr/>
@@ -5162,7 +5480,7 @@
         <w:rPr>
           <w:rtl w:val="0"/>
         </w:rPr>
-        <w:t xml:space="preserve">} else {</w:t>
+        <w:t xml:space="preserve">} else { // throw error if fails</w:t>
       </w:r>
     </w:p>
     <w:p>
@@ -5318,6 +5636,36 @@
       <w:r>
         <w:rPr>
           <w:b w:val="1"/>
+          <w:rtl w:val="0"/>
+        </w:rPr>
+        <w:t xml:space="preserve">Usage: </w:t>
+      </w:r>
+      <w:r>
+        <w:rPr>
+          <w:rtl w:val="0"/>
+        </w:rPr>
+        <w:t xml:space="preserve">Get interests api calls for the get all interests from the database and store into redux store and it used in account screen</w:t>
+      </w:r>
+    </w:p>
+    <w:p>
+      <w:pPr>
+        <w:contextualSpacing w:val="0"/>
+        <w:rPr/>
+      </w:pPr>
+      <w:r>
+        <w:rPr>
+          <w:rtl w:val="0"/>
+        </w:rPr>
+      </w:r>
+    </w:p>
+    <w:p>
+      <w:pPr>
+        <w:contextualSpacing w:val="0"/>
+        <w:rPr/>
+      </w:pPr>
+      <w:r>
+        <w:rPr>
+          <w:b w:val="1"/>
           <w:highlight w:val="white"/>
           <w:rtl w:val="0"/>
         </w:rPr>
@@ -5688,7 +6036,7 @@
         <w:rPr>
           <w:rtl w:val="0"/>
         </w:rPr>
-        <w:t xml:space="preserve">)</w:t>
+        <w:t xml:space="preserve">) // calling api</w:t>
       </w:r>
     </w:p>
     <w:p>
@@ -5712,32 +6060,52 @@
         <w:rPr>
           <w:rtl w:val="0"/>
         </w:rPr>
-        <w:t xml:space="preserve">                    if (res.data.success === true) {</w:t>
-      </w:r>
-    </w:p>
-    <w:p>
-      <w:pPr>
-        <w:contextualSpacing w:val="0"/>
-        <w:rPr/>
-      </w:pPr>
-      <w:r>
-        <w:rPr>
-          <w:rtl w:val="0"/>
-        </w:rPr>
-        <w:t xml:space="preserve">                        console.log( ‘Success’);                         </w:t>
+        <w:t xml:space="preserve">                    if (res.data.success === true) { if success the it calls the redux function</w:t>
+      </w:r>
+    </w:p>
+    <w:p>
+      <w:pPr>
+        <w:contextualSpacing w:val="0"/>
+        <w:rPr/>
+      </w:pPr>
+      <w:r>
+        <w:rPr>
+          <w:rtl w:val="0"/>
+        </w:rPr>
+        <w:t xml:space="preserve">                        console.log( ‘Success’);      </w:t>
       </w:r>
     </w:p>
     <w:p>
       <w:pPr>
         <w:ind w:left="720" w:firstLine="720"/>
         <w:contextualSpacing w:val="0"/>
-        <w:rPr/>
-      </w:pPr>
-      <w:r>
-        <w:rPr>
-          <w:rtl w:val="0"/>
-        </w:rPr>
-        <w:t xml:space="preserve">} else {</w:t>
+        <w:rPr>
+          <w:b w:val="1"/>
+        </w:rPr>
+      </w:pPr>
+      <w:r>
+        <w:rPr>
+          <w:rtl w:val="0"/>
+        </w:rPr>
+        <w:t xml:space="preserve">this.props.getInterests(interests.data.data);// calling the redux function and store the all interests list and it’s information into redux store.</w:t>
+      </w:r>
+      <w:r>
+        <w:rPr>
+          <w:rtl w:val="0"/>
+        </w:rPr>
+      </w:r>
+    </w:p>
+    <w:p>
+      <w:pPr>
+        <w:ind w:left="720" w:firstLine="720"/>
+        <w:contextualSpacing w:val="0"/>
+        <w:rPr/>
+      </w:pPr>
+      <w:r>
+        <w:rPr>
+          <w:rtl w:val="0"/>
+        </w:rPr>
+        <w:t xml:space="preserve">} else { // if fails then throw the error</w:t>
       </w:r>
     </w:p>
     <w:p>
@@ -5893,6 +6261,39 @@
       <w:r>
         <w:rPr>
           <w:b w:val="1"/>
+          <w:rtl w:val="0"/>
+        </w:rPr>
+        <w:t xml:space="preserve">Usage:  </w:t>
+      </w:r>
+      <w:r>
+        <w:rPr>
+          <w:rtl w:val="0"/>
+        </w:rPr>
+        <w:t xml:space="preserve">Get all Favorites of authenticate User api calls and used for get the all the list of the favorite games list which is used while display all games list and check which game are favorite or not then set favorite icon accordingly.</w:t>
+      </w:r>
+    </w:p>
+    <w:p>
+      <w:pPr>
+        <w:contextualSpacing w:val="0"/>
+        <w:rPr>
+          <w:b w:val="1"/>
+          <w:highlight w:val="white"/>
+        </w:rPr>
+      </w:pPr>
+      <w:r>
+        <w:rPr>
+          <w:rtl w:val="0"/>
+        </w:rPr>
+      </w:r>
+    </w:p>
+    <w:p>
+      <w:pPr>
+        <w:contextualSpacing w:val="0"/>
+        <w:rPr/>
+      </w:pPr>
+      <w:r>
+        <w:rPr>
+          <w:b w:val="1"/>
           <w:highlight w:val="white"/>
           <w:rtl w:val="0"/>
         </w:rPr>
@@ -6532,7 +6933,7 @@
         <w:rPr>
           <w:rtl w:val="0"/>
         </w:rPr>
-        <w:t xml:space="preserve">)</w:t>
+        <w:t xml:space="preserve">) // calling api</w:t>
       </w:r>
     </w:p>
     <w:p>
@@ -6556,19 +6957,19 @@
         <w:rPr>
           <w:rtl w:val="0"/>
         </w:rPr>
-        <w:t xml:space="preserve">                    if (res.data.success === true) {</w:t>
-      </w:r>
-    </w:p>
-    <w:p>
-      <w:pPr>
-        <w:contextualSpacing w:val="0"/>
-        <w:rPr/>
-      </w:pPr>
-      <w:r>
-        <w:rPr>
-          <w:rtl w:val="0"/>
-        </w:rPr>
-        <w:t xml:space="preserve">                        console.log( ‘Success’);                         </w:t>
+        <w:t xml:space="preserve">                    if (res.data.success === true) { if success then it will call the redux function for store the favorite games list into redux store.</w:t>
+      </w:r>
+    </w:p>
+    <w:p>
+      <w:pPr>
+        <w:contextualSpacing w:val="0"/>
+        <w:rPr/>
+      </w:pPr>
+      <w:r>
+        <w:rPr>
+          <w:rtl w:val="0"/>
+        </w:rPr>
+        <w:t xml:space="preserve">                        console.log( ‘Success’);</w:t>
       </w:r>
     </w:p>
     <w:p>
@@ -6581,7 +6982,20 @@
         <w:rPr>
           <w:rtl w:val="0"/>
         </w:rPr>
-        <w:t xml:space="preserve">} else {</w:t>
+        <w:t xml:space="preserve">this.props.getFavouriteGames(response.data); // calling redux function and store the data into redux store.                         </w:t>
+      </w:r>
+    </w:p>
+    <w:p>
+      <w:pPr>
+        <w:ind w:left="720" w:firstLine="720"/>
+        <w:contextualSpacing w:val="0"/>
+        <w:rPr/>
+      </w:pPr>
+      <w:r>
+        <w:rPr>
+          <w:rtl w:val="0"/>
+        </w:rPr>
+        <w:t xml:space="preserve">} else { // throw the error if api calling fails</w:t>
       </w:r>
     </w:p>
     <w:p>
@@ -6733,6 +7147,47 @@
       <w:pPr>
         <w:contextualSpacing w:val="0"/>
         <w:rPr>
+          <w:highlight w:val="white"/>
+        </w:rPr>
+      </w:pPr>
+      <w:r>
+        <w:rPr>
+          <w:b w:val="1"/>
+          <w:highlight w:val="white"/>
+          <w:rtl w:val="0"/>
+        </w:rPr>
+        <w:t xml:space="preserve">Usage: </w:t>
+      </w:r>
+      <w:r>
+        <w:rPr>
+          <w:rtl w:val="0"/>
+        </w:rPr>
+        <w:t xml:space="preserve">Set Game As Favorite calls when user click on the favorite icon. It must be requires the 3 values such as, uid, gameId, and isFavorite.</w:t>
+      </w:r>
+      <w:r>
+        <w:rPr>
+          <w:rtl w:val="0"/>
+        </w:rPr>
+      </w:r>
+    </w:p>
+    <w:p>
+      <w:pPr>
+        <w:contextualSpacing w:val="0"/>
+        <w:rPr>
+          <w:b w:val="1"/>
+          <w:highlight w:val="white"/>
+        </w:rPr>
+      </w:pPr>
+      <w:r>
+        <w:rPr>
+          <w:rtl w:val="0"/>
+        </w:rPr>
+      </w:r>
+    </w:p>
+    <w:p>
+      <w:pPr>
+        <w:contextualSpacing w:val="0"/>
+        <w:rPr>
           <w:b w:val="1"/>
         </w:rPr>
       </w:pPr>
@@ -6909,17 +7364,6 @@
     <w:p>
       <w:pPr>
         <w:contextualSpacing w:val="0"/>
-        <w:rPr/>
-      </w:pPr>
-      <w:r>
-        <w:rPr>
-          <w:rtl w:val="0"/>
-        </w:rPr>
-      </w:r>
-    </w:p>
-    <w:p>
-      <w:pPr>
-        <w:contextualSpacing w:val="0"/>
         <w:rPr>
           <w:b w:val="1"/>
         </w:rPr>
@@ -6987,92 +7431,149 @@
         <w:rPr>
           <w:rtl w:val="0"/>
         </w:rPr>
-        <w:t xml:space="preserve">)</w:t>
-      </w:r>
-    </w:p>
-    <w:p>
-      <w:pPr>
-        <w:contextualSpacing w:val="0"/>
-        <w:rPr/>
-      </w:pPr>
-      <w:r>
-        <w:rPr>
-          <w:rtl w:val="0"/>
-        </w:rPr>
-        <w:t xml:space="preserve">                .then(res =&gt; {</w:t>
-      </w:r>
-    </w:p>
-    <w:p>
-      <w:pPr>
-        <w:contextualSpacing w:val="0"/>
-        <w:rPr/>
-      </w:pPr>
-      <w:r>
-        <w:rPr>
-          <w:rtl w:val="0"/>
-        </w:rPr>
-        <w:t xml:space="preserve">                    if (res.data.success === true) {</w:t>
-      </w:r>
-    </w:p>
-    <w:p>
-      <w:pPr>
-        <w:contextualSpacing w:val="0"/>
-        <w:rPr/>
-      </w:pPr>
-      <w:r>
-        <w:rPr>
-          <w:rtl w:val="0"/>
-        </w:rPr>
-        <w:t xml:space="preserve">                        console.log( ‘Success’);                         </w:t>
-      </w:r>
-    </w:p>
-    <w:p>
-      <w:pPr>
-        <w:ind w:left="720" w:firstLine="720"/>
-        <w:contextualSpacing w:val="0"/>
-        <w:rPr/>
-      </w:pPr>
-      <w:r>
-        <w:rPr>
-          <w:rtl w:val="0"/>
-        </w:rPr>
-        <w:t xml:space="preserve">} else {</w:t>
-      </w:r>
-    </w:p>
-    <w:p>
-      <w:pPr>
-        <w:contextualSpacing w:val="0"/>
-        <w:rPr/>
-      </w:pPr>
-      <w:r>
-        <w:rPr>
-          <w:rtl w:val="0"/>
-        </w:rPr>
-        <w:t xml:space="preserve">                        console.log( 'error’ );</w:t>
-      </w:r>
-    </w:p>
-    <w:p>
-      <w:pPr>
-        <w:contextualSpacing w:val="0"/>
-        <w:rPr/>
-      </w:pPr>
-      <w:r>
-        <w:rPr>
-          <w:rtl w:val="0"/>
-        </w:rPr>
-        <w:t xml:space="preserve">                    }</w:t>
-      </w:r>
-    </w:p>
-    <w:p>
-      <w:pPr>
-        <w:contextualSpacing w:val="0"/>
-        <w:rPr/>
-      </w:pPr>
-      <w:r>
-        <w:rPr>
-          <w:rtl w:val="0"/>
-        </w:rPr>
-        <w:t xml:space="preserve">                })</w:t>
+        <w:t xml:space="preserve">) // calling api and action must be post for this.</w:t>
+      </w:r>
+    </w:p>
+    <w:p>
+      <w:pPr>
+        <w:ind w:firstLine="720"/>
+        <w:contextualSpacing w:val="0"/>
+        <w:rPr/>
+      </w:pPr>
+      <w:r>
+        <w:rPr>
+          <w:rtl w:val="0"/>
+        </w:rPr>
+        <w:t xml:space="preserve">.then((response) =&gt; { </w:t>
+      </w:r>
+    </w:p>
+    <w:p>
+      <w:pPr>
+        <w:ind w:firstLine="720"/>
+        <w:contextualSpacing w:val="0"/>
+        <w:rPr/>
+      </w:pPr>
+      <w:r>
+        <w:rPr>
+          <w:rtl w:val="0"/>
+        </w:rPr>
+        <w:t xml:space="preserve">                this.props.showMessage({</w:t>
+      </w:r>
+    </w:p>
+    <w:p>
+      <w:pPr>
+        <w:ind w:firstLine="720"/>
+        <w:contextualSpacing w:val="0"/>
+        <w:rPr/>
+      </w:pPr>
+      <w:r>
+        <w:rPr>
+          <w:rtl w:val="0"/>
+        </w:rPr>
+        <w:t xml:space="preserve">                    message: messages.addToFavorites,</w:t>
+      </w:r>
+    </w:p>
+    <w:p>
+      <w:pPr>
+        <w:ind w:firstLine="720"/>
+        <w:contextualSpacing w:val="0"/>
+        <w:rPr/>
+      </w:pPr>
+      <w:r>
+        <w:rPr>
+          <w:rtl w:val="0"/>
+        </w:rPr>
+        <w:t xml:space="preserve">                    type: true</w:t>
+      </w:r>
+    </w:p>
+    <w:p>
+      <w:pPr>
+        <w:ind w:firstLine="720"/>
+        <w:contextualSpacing w:val="0"/>
+        <w:rPr/>
+      </w:pPr>
+      <w:r>
+        <w:rPr>
+          <w:rtl w:val="0"/>
+        </w:rPr>
+        <w:t xml:space="preserve">                }); // show success message which is “game set as favorite successfully”</w:t>
+      </w:r>
+    </w:p>
+    <w:p>
+      <w:pPr>
+        <w:ind w:firstLine="720"/>
+        <w:contextualSpacing w:val="0"/>
+        <w:rPr/>
+      </w:pPr>
+      <w:r>
+        <w:rPr>
+          <w:rtl w:val="0"/>
+        </w:rPr>
+        <w:t xml:space="preserve">                console.log(response);</w:t>
+      </w:r>
+    </w:p>
+    <w:p>
+      <w:pPr>
+        <w:ind w:firstLine="720"/>
+        <w:contextualSpacing w:val="0"/>
+        <w:rPr/>
+      </w:pPr>
+      <w:r>
+        <w:rPr>
+          <w:rtl w:val="0"/>
+        </w:rPr>
+        <w:t xml:space="preserve">            })</w:t>
+      </w:r>
+    </w:p>
+    <w:p>
+      <w:pPr>
+        <w:ind w:firstLine="720"/>
+        <w:contextualSpacing w:val="0"/>
+        <w:rPr/>
+      </w:pPr>
+      <w:r>
+        <w:rPr>
+          <w:rtl w:val="0"/>
+        </w:rPr>
+        <w:t xml:space="preserve">            .catch((error) =&gt; { // throw the error if fails calling in api</w:t>
+      </w:r>
+    </w:p>
+    <w:p>
+      <w:pPr>
+        <w:ind w:firstLine="720"/>
+        <w:contextualSpacing w:val="0"/>
+        <w:rPr/>
+      </w:pPr>
+      <w:r>
+        <w:rPr>
+          <w:rtl w:val="0"/>
+        </w:rPr>
+        <w:t xml:space="preserve">                console_log(error);</w:t>
+      </w:r>
+    </w:p>
+    <w:p>
+      <w:pPr>
+        <w:ind w:firstLine="720"/>
+        <w:contextualSpacing w:val="0"/>
+        <w:rPr/>
+      </w:pPr>
+      <w:r>
+        <w:rPr>
+          <w:rtl w:val="0"/>
+        </w:rPr>
+        <w:t xml:space="preserve">            });</w:t>
+      </w:r>
+    </w:p>
+    <w:p>
+      <w:pPr>
+        <w:ind w:firstLine="720"/>
+        <w:contextualSpacing w:val="0"/>
+        <w:rPr/>
+      </w:pPr>
+      <w:r>
+        <w:rPr>
+          <w:rtl w:val="0"/>
+        </w:rPr>
       </w:r>
     </w:p>
     <w:p>
@@ -7192,6 +7693,49 @@
       <w:r>
         <w:rPr>
           <w:b w:val="1"/>
+          <w:rtl w:val="0"/>
+        </w:rPr>
+        <w:t xml:space="preserve">Usage: </w:t>
+      </w:r>
+      <w:r>
+        <w:rPr>
+          <w:rtl w:val="0"/>
+        </w:rPr>
+        <w:t xml:space="preserve">Get User Likes Game</w:t>
+      </w:r>
+      <w:r>
+        <w:rPr>
+          <w:b w:val="1"/>
+          <w:rtl w:val="0"/>
+        </w:rPr>
+        <w:t xml:space="preserve"> </w:t>
+      </w:r>
+      <w:r>
+        <w:rPr>
+          <w:rtl w:val="0"/>
+        </w:rPr>
+        <w:t xml:space="preserve">api used for the get the all user likes game which is used in game details screen and used for check the game is liked by user or not.</w:t>
+      </w:r>
+    </w:p>
+    <w:p>
+      <w:pPr>
+        <w:contextualSpacing w:val="0"/>
+        <w:rPr/>
+      </w:pPr>
+      <w:r>
+        <w:rPr>
+          <w:rtl w:val="0"/>
+        </w:rPr>
+      </w:r>
+    </w:p>
+    <w:p>
+      <w:pPr>
+        <w:contextualSpacing w:val="0"/>
+        <w:rPr/>
+      </w:pPr>
+      <w:r>
+        <w:rPr>
+          <w:b w:val="1"/>
           <w:highlight w:val="white"/>
           <w:rtl w:val="0"/>
         </w:rPr>
@@ -7778,6 +8322,17 @@
     <w:p>
       <w:pPr>
         <w:contextualSpacing w:val="0"/>
+        <w:rPr/>
+      </w:pPr>
+      <w:r>
+        <w:rPr>
+          <w:rtl w:val="0"/>
+        </w:rPr>
+      </w:r>
+    </w:p>
+    <w:p>
+      <w:pPr>
+        <w:contextualSpacing w:val="0"/>
         <w:rPr>
           <w:b w:val="1"/>
         </w:rPr>
@@ -7793,14 +8348,29 @@
     <w:p>
       <w:pPr>
         <w:contextualSpacing w:val="0"/>
-        <w:rPr/>
-      </w:pPr>
-      <w:r>
-        <w:rPr>
-          <w:rtl w:val="0"/>
-        </w:rPr>
-        <w:tab/>
-        <w:t xml:space="preserve">axios.get(</w:t>
+        <w:rPr>
+          <w:b w:val="1"/>
+        </w:rPr>
+      </w:pPr>
+      <w:r>
+        <w:rPr>
+          <w:rtl w:val="0"/>
+        </w:rPr>
+      </w:r>
+    </w:p>
+    <w:p>
+      <w:pPr>
+        <w:ind w:left="0" w:firstLine="0"/>
+        <w:contextualSpacing w:val="0"/>
+        <w:rPr>
+          <w:b w:val="1"/>
+        </w:rPr>
+      </w:pPr>
+      <w:r>
+        <w:rPr>
+          <w:rtl w:val="0"/>
+        </w:rPr>
+        <w:t xml:space="preserve">     axios.get(</w:t>
       </w:r>
       <w:r>
         <w:rPr>
@@ -7826,92 +8396,145 @@
         <w:rPr>
           <w:rtl w:val="0"/>
         </w:rPr>
-        <w:t xml:space="preserve">)</w:t>
-      </w:r>
-    </w:p>
-    <w:p>
-      <w:pPr>
-        <w:contextualSpacing w:val="0"/>
-        <w:rPr/>
-      </w:pPr>
-      <w:r>
-        <w:rPr>
-          <w:rtl w:val="0"/>
-        </w:rPr>
-        <w:t xml:space="preserve">                .then(res =&gt; {</w:t>
-      </w:r>
-    </w:p>
-    <w:p>
-      <w:pPr>
-        <w:contextualSpacing w:val="0"/>
-        <w:rPr/>
-      </w:pPr>
-      <w:r>
-        <w:rPr>
-          <w:rtl w:val="0"/>
-        </w:rPr>
-        <w:t xml:space="preserve">                    if (res.data.success === true) {</w:t>
-      </w:r>
-    </w:p>
-    <w:p>
-      <w:pPr>
-        <w:contextualSpacing w:val="0"/>
-        <w:rPr/>
-      </w:pPr>
-      <w:r>
-        <w:rPr>
-          <w:rtl w:val="0"/>
-        </w:rPr>
-        <w:t xml:space="preserve">                        console.log( ‘Success’);                         </w:t>
-      </w:r>
-    </w:p>
-    <w:p>
-      <w:pPr>
-        <w:ind w:left="720" w:firstLine="720"/>
-        <w:contextualSpacing w:val="0"/>
-        <w:rPr/>
-      </w:pPr>
-      <w:r>
-        <w:rPr>
-          <w:rtl w:val="0"/>
-        </w:rPr>
-        <w:t xml:space="preserve">} else {</w:t>
-      </w:r>
-    </w:p>
-    <w:p>
-      <w:pPr>
-        <w:contextualSpacing w:val="0"/>
-        <w:rPr/>
-      </w:pPr>
-      <w:r>
-        <w:rPr>
-          <w:rtl w:val="0"/>
-        </w:rPr>
-        <w:t xml:space="preserve">                        console.log( 'error’ );</w:t>
-      </w:r>
-    </w:p>
-    <w:p>
-      <w:pPr>
-        <w:contextualSpacing w:val="0"/>
-        <w:rPr/>
-      </w:pPr>
-      <w:r>
-        <w:rPr>
-          <w:rtl w:val="0"/>
-        </w:rPr>
-        <w:t xml:space="preserve">                    }</w:t>
-      </w:r>
-    </w:p>
-    <w:p>
-      <w:pPr>
-        <w:contextualSpacing w:val="0"/>
-        <w:rPr/>
-      </w:pPr>
-      <w:r>
-        <w:rPr>
-          <w:rtl w:val="0"/>
-        </w:rPr>
-        <w:t xml:space="preserve">                })</w:t>
+        <w:t xml:space="preserve">) // calling api </w:t>
+      </w:r>
+      <w:r>
+        <w:rPr>
+          <w:rtl w:val="0"/>
+        </w:rPr>
+      </w:r>
+    </w:p>
+    <w:p>
+      <w:pPr>
+        <w:contextualSpacing w:val="0"/>
+        <w:rPr/>
+      </w:pPr>
+      <w:r>
+        <w:rPr>
+          <w:rtl w:val="0"/>
+        </w:rPr>
+        <w:t xml:space="preserve">      .then((response) =&gt; {</w:t>
+      </w:r>
+    </w:p>
+    <w:p>
+      <w:pPr>
+        <w:contextualSpacing w:val="0"/>
+        <w:rPr/>
+      </w:pPr>
+      <w:r>
+        <w:rPr>
+          <w:rtl w:val="0"/>
+        </w:rPr>
+        <w:t xml:space="preserve">        console.log(response);</w:t>
+      </w:r>
+    </w:p>
+    <w:p>
+      <w:pPr>
+        <w:contextualSpacing w:val="0"/>
+        <w:rPr/>
+      </w:pPr>
+      <w:r>
+        <w:rPr>
+          <w:rtl w:val="0"/>
+        </w:rPr>
+        <w:t xml:space="preserve">        if (response.data.success) { // if success then  calling redux function</w:t>
+      </w:r>
+    </w:p>
+    <w:p>
+      <w:pPr>
+        <w:contextualSpacing w:val="0"/>
+        <w:rPr/>
+      </w:pPr>
+      <w:r>
+        <w:rPr>
+          <w:rtl w:val="0"/>
+        </w:rPr>
+        <w:t xml:space="preserve">          this.props.getLikesGames(response.data); // </w:t>
+      </w:r>
+      <w:r>
+        <w:rPr>
+          <w:rtl w:val="0"/>
+        </w:rPr>
+        <w:t xml:space="preserve">calling</w:t>
+      </w:r>
+      <w:r>
+        <w:rPr>
+          <w:rtl w:val="0"/>
+        </w:rPr>
+        <w:t xml:space="preserve"> redux function and store the all likes games into redux store.</w:t>
+      </w:r>
+    </w:p>
+    <w:p>
+      <w:pPr>
+        <w:contextualSpacing w:val="0"/>
+        <w:rPr/>
+      </w:pPr>
+      <w:r>
+        <w:rPr>
+          <w:rtl w:val="0"/>
+        </w:rPr>
+        <w:t xml:space="preserve">        }</w:t>
+      </w:r>
+    </w:p>
+    <w:p>
+      <w:pPr>
+        <w:contextualSpacing w:val="0"/>
+        <w:rPr/>
+      </w:pPr>
+      <w:r>
+        <w:rPr>
+          <w:rtl w:val="0"/>
+        </w:rPr>
+        <w:t xml:space="preserve">      })</w:t>
+      </w:r>
+    </w:p>
+    <w:p>
+      <w:pPr>
+        <w:contextualSpacing w:val="0"/>
+        <w:rPr/>
+      </w:pPr>
+      <w:r>
+        <w:rPr>
+          <w:rtl w:val="0"/>
+        </w:rPr>
+        <w:t xml:space="preserve">      .catch((error) =&gt; { // throw the error message</w:t>
+      </w:r>
+    </w:p>
+    <w:p>
+      <w:pPr>
+        <w:contextualSpacing w:val="0"/>
+        <w:rPr/>
+      </w:pPr>
+      <w:r>
+        <w:rPr>
+          <w:rtl w:val="0"/>
+        </w:rPr>
+        <w:t xml:space="preserve">        this.setState({ isValid: false, errorMessage: 'Unable to fetch the data.' });</w:t>
+      </w:r>
+    </w:p>
+    <w:p>
+      <w:pPr>
+        <w:contextualSpacing w:val="0"/>
+        <w:rPr/>
+      </w:pPr>
+      <w:r>
+        <w:rPr>
+          <w:rtl w:val="0"/>
+        </w:rPr>
+        <w:t xml:space="preserve">      });</w:t>
+      </w:r>
+    </w:p>
+    <w:p>
+      <w:pPr>
+        <w:contextualSpacing w:val="0"/>
+        <w:rPr>
+          <w:b w:val="1"/>
+        </w:rPr>
+      </w:pPr>
+      <w:r>
+        <w:rPr>
+          <w:rtl w:val="0"/>
+        </w:rPr>
       </w:r>
     </w:p>
     <w:p>
@@ -8006,7 +8629,7 @@
               <w:rPr>
                 <w:rtl w:val="0"/>
               </w:rPr>
-              <w:t xml:space="preserve">/api/userLike?uid=`user_id`&amp;gameId=`game_id`&amp;isFavorite=`boolean`</w:t>
+              <w:t xml:space="preserve">/api/userLike?uid=`user_id`&amp;gameId=`game_id`&amp;liked=`boolean`</w:t>
             </w:r>
           </w:p>
         </w:tc>
@@ -8034,13 +8657,44 @@
           <w:highlight w:val="white"/>
           <w:rtl w:val="0"/>
         </w:rPr>
+        <w:t xml:space="preserve">Usage: </w:t>
+      </w:r>
+      <w:r>
+        <w:rPr>
+          <w:rtl w:val="0"/>
+        </w:rPr>
+        <w:t xml:space="preserve">Set Game As like calls when user click on the like icon. It must be requires the 3 values such as, uid, gameId, and liked.</w:t>
+      </w:r>
+    </w:p>
+    <w:p>
+      <w:pPr>
+        <w:contextualSpacing w:val="0"/>
+        <w:rPr/>
+      </w:pPr>
+      <w:r>
+        <w:rPr>
+          <w:rtl w:val="0"/>
+        </w:rPr>
+      </w:r>
+    </w:p>
+    <w:p>
+      <w:pPr>
+        <w:contextualSpacing w:val="0"/>
+        <w:rPr/>
+      </w:pPr>
+      <w:r>
+        <w:rPr>
+          <w:b w:val="1"/>
+          <w:highlight w:val="white"/>
+          <w:rtl w:val="0"/>
+        </w:rPr>
         <w:t xml:space="preserve">Table :</w:t>
       </w:r>
       <w:r>
         <w:rPr>
           <w:rtl w:val="0"/>
         </w:rPr>
-        <w:t xml:space="preserve"> Fetch data from “userLikes” tables and and needs to give user id, game id, and isFavorite as parameter and request must be </w:t>
+        <w:t xml:space="preserve"> Fetch data from “userLikes” tables and and needs to give user id, game id, and liked as parameter and request must be </w:t>
       </w:r>
       <w:r>
         <w:rPr>
@@ -8098,7 +8752,7 @@
         <w:rPr>
           <w:rtl w:val="0"/>
         </w:rPr>
-        <w:t xml:space="preserve">userLike?uid=fdf098fcc6&amp;gameId=156&amp;isFavorite=true</w:t>
+        <w:t xml:space="preserve">userLike?uid=fdf098fcc6&amp;gameId=156&amp;liked=true</w:t>
       </w:r>
       <w:r>
         <w:rPr>
@@ -8268,7 +8922,7 @@
         <w:rPr>
           <w:rtl w:val="0"/>
         </w:rPr>
-        <w:t xml:space="preserve">userLike?uid=fdf098fcc6&amp;gameId=156&amp;isFavorite=true</w:t>
+        <w:t xml:space="preserve">userLike?uid=fdf098fcc6&amp;gameId=156&amp;liked=true</w:t>
       </w:r>
       <w:r>
         <w:rPr>
@@ -8281,92 +8935,166 @@
         <w:rPr>
           <w:rtl w:val="0"/>
         </w:rPr>
-        <w:t xml:space="preserve">)</w:t>
-      </w:r>
-    </w:p>
-    <w:p>
-      <w:pPr>
-        <w:contextualSpacing w:val="0"/>
-        <w:rPr/>
-      </w:pPr>
-      <w:r>
-        <w:rPr>
-          <w:rtl w:val="0"/>
-        </w:rPr>
-        <w:t xml:space="preserve">                .then(res =&gt; {</w:t>
-      </w:r>
-    </w:p>
-    <w:p>
-      <w:pPr>
-        <w:contextualSpacing w:val="0"/>
-        <w:rPr/>
-      </w:pPr>
-      <w:r>
-        <w:rPr>
-          <w:rtl w:val="0"/>
-        </w:rPr>
-        <w:t xml:space="preserve">                    if (res.data.success === true) {</w:t>
-      </w:r>
-    </w:p>
-    <w:p>
-      <w:pPr>
-        <w:contextualSpacing w:val="0"/>
-        <w:rPr/>
-      </w:pPr>
-      <w:r>
-        <w:rPr>
-          <w:rtl w:val="0"/>
-        </w:rPr>
-        <w:t xml:space="preserve">                        console.log( ‘Success’);                         </w:t>
-      </w:r>
-    </w:p>
-    <w:p>
-      <w:pPr>
-        <w:ind w:left="720" w:firstLine="720"/>
-        <w:contextualSpacing w:val="0"/>
-        <w:rPr/>
-      </w:pPr>
-      <w:r>
-        <w:rPr>
-          <w:rtl w:val="0"/>
-        </w:rPr>
-        <w:t xml:space="preserve">} else {</w:t>
-      </w:r>
-    </w:p>
-    <w:p>
-      <w:pPr>
-        <w:contextualSpacing w:val="0"/>
-        <w:rPr/>
-      </w:pPr>
-      <w:r>
-        <w:rPr>
-          <w:rtl w:val="0"/>
-        </w:rPr>
-        <w:t xml:space="preserve">                        console.log( 'error’ );</w:t>
-      </w:r>
-    </w:p>
-    <w:p>
-      <w:pPr>
-        <w:contextualSpacing w:val="0"/>
-        <w:rPr/>
-      </w:pPr>
-      <w:r>
-        <w:rPr>
-          <w:rtl w:val="0"/>
-        </w:rPr>
-        <w:t xml:space="preserve">                    }</w:t>
-      </w:r>
-    </w:p>
-    <w:p>
-      <w:pPr>
-        <w:contextualSpacing w:val="0"/>
-        <w:rPr/>
-      </w:pPr>
-      <w:r>
-        <w:rPr>
-          <w:rtl w:val="0"/>
-        </w:rPr>
-        <w:t xml:space="preserve">                })</w:t>
+        <w:t xml:space="preserve">) // calling api</w:t>
+      </w:r>
+    </w:p>
+    <w:p>
+      <w:pPr>
+        <w:contextualSpacing w:val="0"/>
+        <w:rPr/>
+      </w:pPr>
+      <w:r>
+        <w:rPr>
+          <w:rtl w:val="0"/>
+        </w:rPr>
+        <w:t xml:space="preserve">                 .then((response) =&gt; {</w:t>
+      </w:r>
+    </w:p>
+    <w:p>
+      <w:pPr>
+        <w:contextualSpacing w:val="0"/>
+        <w:rPr/>
+      </w:pPr>
+      <w:r>
+        <w:rPr>
+          <w:rtl w:val="0"/>
+        </w:rPr>
+        <w:t xml:space="preserve">       </w:t>
+        <w:tab/>
+        <w:tab/>
+        <w:t xml:space="preserve"> if (response.status) { // if success the display the success message </w:t>
+      </w:r>
+    </w:p>
+    <w:p>
+      <w:pPr>
+        <w:contextualSpacing w:val="0"/>
+        <w:rPr/>
+      </w:pPr>
+      <w:r>
+        <w:rPr>
+          <w:rtl w:val="0"/>
+        </w:rPr>
+        <w:t xml:space="preserve">         </w:t>
+        <w:tab/>
+        <w:tab/>
+        <w:t xml:space="preserve"> this.props.showMessage({</w:t>
+      </w:r>
+    </w:p>
+    <w:p>
+      <w:pPr>
+        <w:contextualSpacing w:val="0"/>
+        <w:rPr/>
+      </w:pPr>
+      <w:r>
+        <w:rPr>
+          <w:rtl w:val="0"/>
+        </w:rPr>
+        <w:t xml:space="preserve">           </w:t>
+        <w:tab/>
+        <w:tab/>
+        <w:t xml:space="preserve">message: messages.addToLikes,</w:t>
+      </w:r>
+    </w:p>
+    <w:p>
+      <w:pPr>
+        <w:ind w:left="720" w:firstLine="0"/>
+        <w:contextualSpacing w:val="0"/>
+        <w:rPr/>
+      </w:pPr>
+      <w:r>
+        <w:rPr>
+          <w:rtl w:val="0"/>
+        </w:rPr>
+        <w:t xml:space="preserve">            type: true</w:t>
+      </w:r>
+    </w:p>
+    <w:p>
+      <w:pPr>
+        <w:ind w:firstLine="720"/>
+        <w:contextualSpacing w:val="0"/>
+        <w:rPr/>
+      </w:pPr>
+      <w:r>
+        <w:rPr>
+          <w:rtl w:val="0"/>
+        </w:rPr>
+        <w:t xml:space="preserve">          });</w:t>
+      </w:r>
+    </w:p>
+    <w:p>
+      <w:pPr>
+        <w:ind w:firstLine="720"/>
+        <w:contextualSpacing w:val="0"/>
+        <w:rPr/>
+      </w:pPr>
+      <w:r>
+        <w:rPr>
+          <w:rtl w:val="0"/>
+        </w:rPr>
+        <w:t xml:space="preserve">        }</w:t>
+      </w:r>
+    </w:p>
+    <w:p>
+      <w:pPr>
+        <w:ind w:firstLine="720"/>
+        <w:contextualSpacing w:val="0"/>
+        <w:rPr/>
+      </w:pPr>
+      <w:r>
+        <w:rPr>
+          <w:rtl w:val="0"/>
+        </w:rPr>
+        <w:t xml:space="preserve">      })</w:t>
+      </w:r>
+    </w:p>
+    <w:p>
+      <w:pPr>
+        <w:ind w:firstLine="720"/>
+        <w:contextualSpacing w:val="0"/>
+        <w:rPr/>
+      </w:pPr>
+      <w:r>
+        <w:rPr>
+          <w:rtl w:val="0"/>
+        </w:rPr>
+        <w:t xml:space="preserve">      .catch((error) =&gt; { // throw the error</w:t>
+      </w:r>
+    </w:p>
+    <w:p>
+      <w:pPr>
+        <w:ind w:firstLine="720"/>
+        <w:contextualSpacing w:val="0"/>
+        <w:rPr/>
+      </w:pPr>
+      <w:r>
+        <w:rPr>
+          <w:rtl w:val="0"/>
+        </w:rPr>
+        <w:t xml:space="preserve">        console.log(error);</w:t>
+      </w:r>
+    </w:p>
+    <w:p>
+      <w:pPr>
+        <w:ind w:firstLine="720"/>
+        <w:contextualSpacing w:val="0"/>
+        <w:rPr/>
+      </w:pPr>
+      <w:r>
+        <w:rPr>
+          <w:rtl w:val="0"/>
+        </w:rPr>
+        <w:t xml:space="preserve">  });</w:t>
+      </w:r>
+    </w:p>
+    <w:p>
+      <w:pPr>
+        <w:contextualSpacing w:val="0"/>
+        <w:rPr/>
+      </w:pPr>
+      <w:r>
+        <w:rPr>
+          <w:rtl w:val="0"/>
+        </w:rPr>
       </w:r>
     </w:p>
     <w:p>
@@ -8461,7 +9189,7 @@
               <w:rPr>
                 <w:rtl w:val="0"/>
               </w:rPr>
-              <w:t xml:space="preserve">/api/uploadProfilePic?image=`data:image/jpeg;base64`</w:t>
+              <w:t xml:space="preserve">/api/profile/upload?image=`data:image/jpeg;base64`</w:t>
             </w:r>
           </w:p>
         </w:tc>
@@ -8481,6 +9209,43 @@
     <w:p>
       <w:pPr>
         <w:contextualSpacing w:val="0"/>
+        <w:rPr>
+          <w:highlight w:val="white"/>
+        </w:rPr>
+      </w:pPr>
+      <w:r>
+        <w:rPr>
+          <w:b w:val="1"/>
+          <w:highlight w:val="white"/>
+          <w:rtl w:val="0"/>
+        </w:rPr>
+        <w:t xml:space="preserve">Usage: </w:t>
+      </w:r>
+      <w:r>
+        <w:rPr>
+          <w:highlight w:val="white"/>
+          <w:rtl w:val="0"/>
+        </w:rPr>
+        <w:t xml:space="preserve"> Upload Profile Pic Api used when used upload or edit profile pic in app in account screen. Which requires the image base64 object image as value and it must be post request.</w:t>
+      </w:r>
+    </w:p>
+    <w:p>
+      <w:pPr>
+        <w:contextualSpacing w:val="0"/>
+        <w:rPr>
+          <w:b w:val="1"/>
+          <w:highlight w:val="white"/>
+        </w:rPr>
+      </w:pPr>
+      <w:r>
+        <w:rPr>
+          <w:rtl w:val="0"/>
+        </w:rPr>
+      </w:r>
+    </w:p>
+    <w:p>
+      <w:pPr>
+        <w:contextualSpacing w:val="0"/>
         <w:rPr/>
       </w:pPr>
       <w:r>
@@ -9056,80 +9821,114 @@
         <w:rPr>
           <w:rtl w:val="0"/>
         </w:rPr>
-        <w:t xml:space="preserve">                .then(res =&gt; {</w:t>
-      </w:r>
-    </w:p>
-    <w:p>
-      <w:pPr>
-        <w:contextualSpacing w:val="0"/>
-        <w:rPr/>
-      </w:pPr>
-      <w:r>
-        <w:rPr>
-          <w:rtl w:val="0"/>
-        </w:rPr>
-        <w:t xml:space="preserve">                    if (res.data.success === true) {</w:t>
-      </w:r>
-    </w:p>
-    <w:p>
-      <w:pPr>
-        <w:contextualSpacing w:val="0"/>
-        <w:rPr/>
-      </w:pPr>
-      <w:r>
-        <w:rPr>
-          <w:rtl w:val="0"/>
-        </w:rPr>
-        <w:t xml:space="preserve">                        console.log( ‘Success’);                         </w:t>
-      </w:r>
-    </w:p>
-    <w:p>
-      <w:pPr>
-        <w:ind w:left="720" w:firstLine="720"/>
-        <w:contextualSpacing w:val="0"/>
-        <w:rPr/>
-      </w:pPr>
-      <w:r>
-        <w:rPr>
-          <w:rtl w:val="0"/>
-        </w:rPr>
-        <w:t xml:space="preserve">} else {</w:t>
-      </w:r>
-    </w:p>
-    <w:p>
-      <w:pPr>
-        <w:contextualSpacing w:val="0"/>
-        <w:rPr/>
-      </w:pPr>
-      <w:r>
-        <w:rPr>
-          <w:rtl w:val="0"/>
-        </w:rPr>
-        <w:t xml:space="preserve">                        console.log( 'error’ );</w:t>
-      </w:r>
-    </w:p>
-    <w:p>
-      <w:pPr>
-        <w:contextualSpacing w:val="0"/>
-        <w:rPr/>
-      </w:pPr>
-      <w:r>
-        <w:rPr>
-          <w:rtl w:val="0"/>
-        </w:rPr>
-        <w:t xml:space="preserve">                    }</w:t>
-      </w:r>
-    </w:p>
-    <w:p>
-      <w:pPr>
-        <w:contextualSpacing w:val="0"/>
-        <w:rPr/>
-      </w:pPr>
-      <w:r>
-        <w:rPr>
-          <w:rtl w:val="0"/>
-        </w:rPr>
-        <w:t xml:space="preserve">                })</w:t>
+        <w:t xml:space="preserve">                  .then((response) =&gt; {</w:t>
+      </w:r>
+    </w:p>
+    <w:p>
+      <w:pPr>
+        <w:contextualSpacing w:val="0"/>
+        <w:rPr/>
+      </w:pPr>
+      <w:r>
+        <w:rPr>
+          <w:rtl w:val="0"/>
+        </w:rPr>
+        <w:t xml:space="preserve">                        this.setState({ color: 'green', message: messages.profilePic, showMessage: !this.state.showMessage }) // display the success message on screen</w:t>
+      </w:r>
+    </w:p>
+    <w:p>
+      <w:pPr>
+        <w:contextualSpacing w:val="0"/>
+        <w:rPr/>
+      </w:pPr>
+      <w:r>
+        <w:rPr>
+          <w:rtl w:val="0"/>
+        </w:rPr>
+        <w:t xml:space="preserve">                        this.props.setProfilePic(response.data.data.profilePic); // calling the redux action and set the response into redux store</w:t>
+      </w:r>
+    </w:p>
+    <w:p>
+      <w:pPr>
+        <w:contextualSpacing w:val="0"/>
+        <w:rPr/>
+      </w:pPr>
+      <w:r>
+        <w:rPr>
+          <w:rtl w:val="0"/>
+        </w:rPr>
+        <w:t xml:space="preserve">                        this.props.hide(); // hiding the loader on screen</w:t>
+      </w:r>
+    </w:p>
+    <w:p>
+      <w:pPr>
+        <w:contextualSpacing w:val="0"/>
+        <w:rPr/>
+      </w:pPr>
+      <w:r>
+        <w:rPr>
+          <w:rtl w:val="0"/>
+        </w:rPr>
+        <w:t xml:space="preserve">                    })</w:t>
+      </w:r>
+    </w:p>
+    <w:p>
+      <w:pPr>
+        <w:contextualSpacing w:val="0"/>
+        <w:rPr/>
+      </w:pPr>
+      <w:r>
+        <w:rPr>
+          <w:rtl w:val="0"/>
+        </w:rPr>
+        <w:t xml:space="preserve">                    .catch((error) =&gt; { // throw the error message.</w:t>
+      </w:r>
+    </w:p>
+    <w:p>
+      <w:pPr>
+        <w:contextualSpacing w:val="0"/>
+        <w:rPr/>
+      </w:pPr>
+      <w:r>
+        <w:rPr>
+          <w:rtl w:val="0"/>
+        </w:rPr>
+        <w:t xml:space="preserve">                        this.props.hide(); // hiding the loader</w:t>
+      </w:r>
+    </w:p>
+    <w:p>
+      <w:pPr>
+        <w:contextualSpacing w:val="0"/>
+        <w:rPr/>
+      </w:pPr>
+      <w:r>
+        <w:rPr>
+          <w:rtl w:val="0"/>
+        </w:rPr>
+        <w:t xml:space="preserve">                        console_log(error);</w:t>
+      </w:r>
+    </w:p>
+    <w:p>
+      <w:pPr>
+        <w:contextualSpacing w:val="0"/>
+        <w:rPr/>
+      </w:pPr>
+      <w:r>
+        <w:rPr>
+          <w:rtl w:val="0"/>
+        </w:rPr>
+        <w:t xml:space="preserve">                    });</w:t>
+      </w:r>
+    </w:p>
+    <w:p>
+      <w:pPr>
+        <w:contextualSpacing w:val="0"/>
+        <w:rPr/>
+      </w:pPr>
+      <w:r>
+        <w:rPr>
+          <w:rtl w:val="0"/>
+        </w:rPr>
       </w:r>
     </w:p>
     <w:p>
@@ -9255,6 +10054,43 @@
     <w:p>
       <w:pPr>
         <w:contextualSpacing w:val="0"/>
+        <w:rPr>
+          <w:highlight w:val="white"/>
+        </w:rPr>
+      </w:pPr>
+      <w:r>
+        <w:rPr>
+          <w:b w:val="1"/>
+          <w:highlight w:val="white"/>
+          <w:rtl w:val="0"/>
+        </w:rPr>
+        <w:t xml:space="preserve">Usage: </w:t>
+      </w:r>
+      <w:r>
+        <w:rPr>
+          <w:highlight w:val="white"/>
+          <w:rtl w:val="0"/>
+        </w:rPr>
+        <w:t xml:space="preserve">Edit profile api used when user want to change it’s personal information on account screen.</w:t>
+      </w:r>
+    </w:p>
+    <w:p>
+      <w:pPr>
+        <w:contextualSpacing w:val="0"/>
+        <w:rPr>
+          <w:b w:val="1"/>
+          <w:highlight w:val="white"/>
+        </w:rPr>
+      </w:pPr>
+      <w:r>
+        <w:rPr>
+          <w:rtl w:val="0"/>
+        </w:rPr>
+      </w:r>
+    </w:p>
+    <w:p>
+      <w:pPr>
+        <w:contextualSpacing w:val="0"/>
         <w:rPr/>
       </w:pPr>
       <w:r>
@@ -9820,106 +10656,168 @@
         <w:rPr>
           <w:rtl w:val="0"/>
         </w:rPr>
-        <w:t xml:space="preserve">)</w:t>
-      </w:r>
-    </w:p>
-    <w:p>
-      <w:pPr>
-        <w:contextualSpacing w:val="0"/>
-        <w:rPr/>
-      </w:pPr>
-      <w:r>
-        <w:rPr>
-          <w:rtl w:val="0"/>
-        </w:rPr>
-        <w:t xml:space="preserve">                .then(res =&gt; {</w:t>
-      </w:r>
-    </w:p>
-    <w:p>
-      <w:pPr>
-        <w:contextualSpacing w:val="0"/>
-        <w:rPr/>
-      </w:pPr>
-      <w:r>
-        <w:rPr>
-          <w:rtl w:val="0"/>
-        </w:rPr>
-        <w:t xml:space="preserve">                    if (res.data.success === true) {</w:t>
-      </w:r>
-    </w:p>
-    <w:p>
-      <w:pPr>
-        <w:contextualSpacing w:val="0"/>
-        <w:rPr/>
-      </w:pPr>
-      <w:r>
-        <w:rPr>
-          <w:rtl w:val="0"/>
-        </w:rPr>
-        <w:t xml:space="preserve">                        console.log( ‘Success’);                         </w:t>
-      </w:r>
-    </w:p>
-    <w:p>
-      <w:pPr>
-        <w:ind w:left="720" w:firstLine="720"/>
-        <w:contextualSpacing w:val="0"/>
-        <w:rPr/>
-      </w:pPr>
-      <w:r>
-        <w:rPr>
-          <w:rtl w:val="0"/>
-        </w:rPr>
-        <w:t xml:space="preserve">} else {</w:t>
-      </w:r>
-    </w:p>
-    <w:p>
-      <w:pPr>
-        <w:contextualSpacing w:val="0"/>
-        <w:rPr/>
-      </w:pPr>
-      <w:r>
-        <w:rPr>
-          <w:rtl w:val="0"/>
-        </w:rPr>
-        <w:t xml:space="preserve">                        console.log( 'error’ );</w:t>
-      </w:r>
-    </w:p>
-    <w:p>
-      <w:pPr>
-        <w:contextualSpacing w:val="0"/>
-        <w:rPr/>
-      </w:pPr>
-      <w:r>
-        <w:rPr>
-          <w:rtl w:val="0"/>
-        </w:rPr>
-        <w:t xml:space="preserve">                    }</w:t>
-      </w:r>
-    </w:p>
-    <w:p>
-      <w:pPr>
-        <w:contextualSpacing w:val="0"/>
-        <w:rPr/>
-      </w:pPr>
-      <w:r>
-        <w:rPr>
-          <w:rtl w:val="0"/>
-        </w:rPr>
-        <w:t xml:space="preserve">                })</w:t>
-      </w:r>
-    </w:p>
-    <w:p>
-      <w:pPr>
-        <w:ind w:left="0" w:firstLine="0"/>
-        <w:contextualSpacing w:val="0"/>
-        <w:rPr/>
-      </w:pPr>
-      <w:r>
-        <w:rPr>
-          <w:rtl w:val="0"/>
-        </w:rPr>
-        <w:tab/>
-        <w:tab/>
+        <w:t xml:space="preserve">) // calling api</w:t>
+      </w:r>
+    </w:p>
+    <w:p>
+      <w:pPr>
+        <w:contextualSpacing w:val="0"/>
+        <w:rPr/>
+      </w:pPr>
+      <w:r>
+        <w:rPr>
+          <w:rtl w:val="0"/>
+        </w:rPr>
+        <w:t xml:space="preserve">                .then((response) =&gt; {</w:t>
+      </w:r>
+    </w:p>
+    <w:p>
+      <w:pPr>
+        <w:contextualSpacing w:val="0"/>
+        <w:rPr/>
+      </w:pPr>
+      <w:r>
+        <w:rPr>
+          <w:rtl w:val="0"/>
+        </w:rPr>
+        <w:t xml:space="preserve">                this.props.showMessage({</w:t>
+      </w:r>
+    </w:p>
+    <w:p>
+      <w:pPr>
+        <w:contextualSpacing w:val="0"/>
+        <w:rPr/>
+      </w:pPr>
+      <w:r>
+        <w:rPr>
+          <w:rtl w:val="0"/>
+        </w:rPr>
+        <w:t xml:space="preserve">                    message: messages.profileSaved,</w:t>
+      </w:r>
+    </w:p>
+    <w:p>
+      <w:pPr>
+        <w:contextualSpacing w:val="0"/>
+        <w:rPr/>
+      </w:pPr>
+      <w:r>
+        <w:rPr>
+          <w:rtl w:val="0"/>
+        </w:rPr>
+        <w:t xml:space="preserve">                    type: true</w:t>
+      </w:r>
+    </w:p>
+    <w:p>
+      <w:pPr>
+        <w:contextualSpacing w:val="0"/>
+        <w:rPr/>
+      </w:pPr>
+      <w:r>
+        <w:rPr>
+          <w:rtl w:val="0"/>
+        </w:rPr>
+        <w:t xml:space="preserve">                }); // calling the redux action and store the response into redux store</w:t>
+      </w:r>
+    </w:p>
+    <w:p>
+      <w:pPr>
+        <w:contextualSpacing w:val="0"/>
+        <w:rPr/>
+      </w:pPr>
+      <w:r>
+        <w:rPr>
+          <w:rtl w:val="0"/>
+        </w:rPr>
+        <w:t xml:space="preserve">                this.props.hide(); // hiding loader screen</w:t>
+      </w:r>
+    </w:p>
+    <w:p>
+      <w:pPr>
+        <w:contextualSpacing w:val="0"/>
+        <w:rPr/>
+      </w:pPr>
+      <w:r>
+        <w:rPr>
+          <w:rtl w:val="0"/>
+        </w:rPr>
+        <w:t xml:space="preserve">                this.setState({ color: 'green', message: messages.profileSaved, showMessage: !this.state.showMessage }) // display success message on screen</w:t>
+      </w:r>
+    </w:p>
+    <w:p>
+      <w:pPr>
+        <w:contextualSpacing w:val="0"/>
+        <w:rPr/>
+      </w:pPr>
+      <w:r>
+        <w:rPr>
+          <w:rtl w:val="0"/>
+        </w:rPr>
+        <w:t xml:space="preserve">            })</w:t>
+      </w:r>
+    </w:p>
+    <w:p>
+      <w:pPr>
+        <w:contextualSpacing w:val="0"/>
+        <w:rPr/>
+      </w:pPr>
+      <w:r>
+        <w:rPr>
+          <w:rtl w:val="0"/>
+        </w:rPr>
+        <w:t xml:space="preserve">            .catch((error) =&gt; { // throw error</w:t>
+      </w:r>
+    </w:p>
+    <w:p>
+      <w:pPr>
+        <w:contextualSpacing w:val="0"/>
+        <w:rPr/>
+      </w:pPr>
+      <w:r>
+        <w:rPr>
+          <w:rtl w:val="0"/>
+        </w:rPr>
+        <w:t xml:space="preserve">                this.props.hide(); // hiding loader screen</w:t>
+      </w:r>
+    </w:p>
+    <w:p>
+      <w:pPr>
+        <w:contextualSpacing w:val="0"/>
+        <w:rPr/>
+      </w:pPr>
+      <w:r>
+        <w:rPr>
+          <w:rtl w:val="0"/>
+        </w:rPr>
+        <w:t xml:space="preserve">                console_log(error);</w:t>
+      </w:r>
+    </w:p>
+    <w:p>
+      <w:pPr>
+        <w:contextualSpacing w:val="0"/>
+        <w:rPr/>
+      </w:pPr>
+      <w:r>
+        <w:rPr>
+          <w:rtl w:val="0"/>
+        </w:rPr>
+        <w:t xml:space="preserve">                console.log(error);</w:t>
+      </w:r>
+    </w:p>
+    <w:p>
+      <w:pPr>
+        <w:contextualSpacing w:val="0"/>
+        <w:rPr/>
+      </w:pPr>
+      <w:r>
+        <w:rPr>
+          <w:rtl w:val="0"/>
+        </w:rPr>
+        <w:t xml:space="preserve">            });</w:t>
+      </w:r>
+      <w:r>
+        <w:rPr>
+          <w:rtl w:val="0"/>
+        </w:rPr>
       </w:r>
     </w:p>
     <w:p>
@@ -11791,7 +12689,7 @@
               <w:rPr>
                 <w:rtl w:val="0"/>
               </w:rPr>
-              <w:t xml:space="preserve">/checkAccess?uid=fdf098fcc6</w:t>
+              <w:t xml:space="preserve">/api/checkAccess?uid=fdf098fcc6</w:t>
             </w:r>
           </w:p>
         </w:tc>
@@ -11973,7 +12871,7 @@
               <w:rPr>
                 <w:rtl w:val="0"/>
               </w:rPr>
-              <w:t xml:space="preserve">/getUserProfile</w:t>
+              <w:t xml:space="preserve">/api/getUserProfile</w:t>
             </w:r>
           </w:p>
         </w:tc>
@@ -12030,7 +12928,7 @@
               <w:rPr>
                 <w:rtl w:val="0"/>
               </w:rPr>
-              <w:t xml:space="preserve">/getGames?categoryTypeId=1</w:t>
+              <w:t xml:space="preserve">/api/getGames?categoryTypeId=1</w:t>
             </w:r>
           </w:p>
         </w:tc>
@@ -12087,7 +12985,7 @@
               <w:rPr>
                 <w:rtl w:val="0"/>
               </w:rPr>
-              <w:t xml:space="preserve">/getGames?gameId=`game_id`</w:t>
+              <w:t xml:space="preserve">/api/getGames?gameId=`game_id`</w:t>
             </w:r>
           </w:p>
         </w:tc>
@@ -12144,7 +13042,7 @@
               <w:rPr>
                 <w:rtl w:val="0"/>
               </w:rPr>
-              <w:t xml:space="preserve">/getCategories?categoryTypeId=1</w:t>
+              <w:t xml:space="preserve">/api/getCategories?categoryTypeId=1</w:t>
             </w:r>
           </w:p>
         </w:tc>
@@ -12201,7 +13099,7 @@
               <w:rPr>
                 <w:rtl w:val="0"/>
               </w:rPr>
-              <w:t xml:space="preserve">/interests</w:t>
+              <w:t xml:space="preserve">/api/interests</w:t>
             </w:r>
           </w:p>
         </w:tc>
@@ -12258,7 +13156,7 @@
               <w:rPr>
                 <w:rtl w:val="0"/>
               </w:rPr>
-              <w:t xml:space="preserve">/getFavorites?uid=`user_id`</w:t>
+              <w:t xml:space="preserve">/api/getFavorites?uid=`user_id`</w:t>
             </w:r>
           </w:p>
         </w:tc>
@@ -12315,7 +13213,7 @@
               <w:rPr>
                 <w:rtl w:val="0"/>
               </w:rPr>
-              <w:t xml:space="preserve">/favorite?uid=`user_id`&amp;gameId=`game_id`&amp;isFavorite=`boolean`</w:t>
+              <w:t xml:space="preserve">/api/favorite?uid=`user_id`&amp;gameId=`game_id`&amp;isFavorite=`boolean`</w:t>
             </w:r>
           </w:p>
         </w:tc>
@@ -12483,7 +13381,7 @@
               <w:rPr>
                 <w:rtl w:val="0"/>
               </w:rPr>
-              <w:t xml:space="preserve">/getFavorites?uid=`user_id`</w:t>
+              <w:t xml:space="preserve">/api/getFavorites?uid=`user_id`</w:t>
             </w:r>
           </w:p>
         </w:tc>
@@ -12540,7 +13438,7 @@
               <w:rPr>
                 <w:rtl w:val="0"/>
               </w:rPr>
-              <w:t xml:space="preserve">/favorite?uid=`user_id`&amp;gameId=`game_id`&amp;isFavorite=`boolean`</w:t>
+              <w:t xml:space="preserve">/api/favorite?uid=`user_id`&amp;gameId=`game_id`&amp;isFavorite=`boolean`</w:t>
             </w:r>
           </w:p>
         </w:tc>
@@ -12709,7 +13607,7 @@
               <w:rPr>
                 <w:rtl w:val="0"/>
               </w:rPr>
-              <w:t xml:space="preserve">/getFavorites?uid=`user_id`</w:t>
+              <w:t xml:space="preserve">/api/getFavorites?uid=`user_id`</w:t>
             </w:r>
           </w:p>
         </w:tc>
@@ -12766,7 +13664,7 @@
               <w:rPr>
                 <w:rtl w:val="0"/>
               </w:rPr>
-              <w:t xml:space="preserve">/favorite?uid=`user_id`&amp;gameId=`game_id`&amp;isFavorite=`boolean`</w:t>
+              <w:t xml:space="preserve">/api/favorite?uid=`user_id`&amp;gameId=`game_id`&amp;isFavorite=`boolean`</w:t>
             </w:r>
           </w:p>
         </w:tc>
@@ -12962,7 +13860,7 @@
               <w:rPr>
                 <w:rtl w:val="0"/>
               </w:rPr>
-              <w:t xml:space="preserve">/favorite?uid=`user_id`&amp;gameId=`game_id`&amp;isFavorite=`boolean`</w:t>
+              <w:t xml:space="preserve">/api/favorite?uid=`user_id`&amp;gameId=`game_id`&amp;isFavorite=`boolean`</w:t>
             </w:r>
           </w:p>
         </w:tc>
@@ -13131,7 +14029,7 @@
               <w:rPr>
                 <w:rtl w:val="0"/>
               </w:rPr>
-              <w:t xml:space="preserve">/getGames?categoryTypeId=1</w:t>
+              <w:t xml:space="preserve">/api/getGames?categoryTypeId=1</w:t>
             </w:r>
           </w:p>
         </w:tc>
@@ -13188,7 +14086,7 @@
               <w:rPr>
                 <w:rtl w:val="0"/>
               </w:rPr>
-              <w:t xml:space="preserve">/getGames?gameId=`game_id`</w:t>
+              <w:t xml:space="preserve">/api/getGames?gameId=`game_id`</w:t>
             </w:r>
           </w:p>
         </w:tc>
@@ -13245,7 +14143,7 @@
               <w:rPr>
                 <w:rtl w:val="0"/>
               </w:rPr>
-              <w:t xml:space="preserve">/getFavorites?uid=`user_id`</w:t>
+              <w:t xml:space="preserve">/api/getFavorites?uid=`user_id`</w:t>
             </w:r>
           </w:p>
         </w:tc>
@@ -13302,7 +14200,7 @@
               <w:rPr>
                 <w:rtl w:val="0"/>
               </w:rPr>
-              <w:t xml:space="preserve">/favorite?uid=`user_id`&amp;gameId=`game_id`&amp;isFavorite=`boolean`</w:t>
+              <w:t xml:space="preserve">/api/favorite?uid=`user_id`&amp;gameId=`game_id`&amp;isFavorite=`boolean`</w:t>
             </w:r>
           </w:p>
         </w:tc>
@@ -13359,7 +14257,7 @@
               <w:rPr>
                 <w:rtl w:val="0"/>
               </w:rPr>
-              <w:t xml:space="preserve">/getUserLikes?uid=`user_id`</w:t>
+              <w:t xml:space="preserve">/api/getUserLikes?uid=`user_id`</w:t>
             </w:r>
           </w:p>
         </w:tc>
@@ -13416,7 +14314,7 @@
               <w:rPr>
                 <w:rtl w:val="0"/>
               </w:rPr>
-              <w:t xml:space="preserve">/userLike?uid=`user_id`&amp;gameId=`game_id`&amp;isFavorite=`boolean`</w:t>
+              <w:t xml:space="preserve">/api/userLike?uid=`user_id`&amp;gameId=`game_id`&amp;isFavorite=`boolean`</w:t>
             </w:r>
           </w:p>
         </w:tc>
@@ -13696,7 +14594,7 @@
               <w:rPr>
                 <w:rtl w:val="0"/>
               </w:rPr>
-              <w:t xml:space="preserve">/uploadProfilePic?image=`data:image/jpeg;base64`</w:t>
+              <w:t xml:space="preserve">/api/profile/upload?image=`data:image/jpeg;base64`</w:t>
             </w:r>
           </w:p>
         </w:tc>
@@ -13756,7 +14654,7 @@
               <w:rPr>
                 <w:rtl w:val="0"/>
               </w:rPr>
-              <w:t xml:space="preserve">/editProfile?name=`name`&amp;email=`email`&amp;address=`address`&amp;interests=`interests`</w:t>
+              <w:t xml:space="preserve">/api/editProfile?name=`name`&amp;email=`email`&amp;address=`address`&amp;interests=`interests`</w:t>
             </w:r>
           </w:p>
         </w:tc>
@@ -14053,7 +14951,7 @@
         <w:rPr>
           <w:rtl w:val="0"/>
         </w:rPr>
-        <w:t xml:space="preserve">for transalation.</w:t>
+        <w:t xml:space="preserve">for translation.</w:t>
       </w:r>
     </w:p>
     <w:p>
@@ -14140,7 +15038,7 @@
           <w:rtl w:val="0"/>
         </w:rPr>
         <w:tab/>
-        <w:t xml:space="preserve">Doing following setps,</w:t>
+        <w:t xml:space="preserve">Doing following steps,</w:t>
       </w:r>
     </w:p>
     <w:p>

</xml_diff>